<commit_message>
Testing For Wrong Ack
</commit_message>
<xml_diff>
--- a/Testing Corrupted Data.DOCX
+++ b/Testing Corrupted Data.DOCX
@@ -9,6 +9,9 @@
     </w:p>
     <w:p>
       <w:r>
+        <w:rPr>
+          <w:noProof/>
+        </w:rPr>
         <w:drawing>
           <wp:inline distT="0" distB="0" distL="0" distR="0" wp14:anchorId="1723E40E" wp14:editId="58334966">
             <wp:extent cx="5943600" cy="4288790"/>
@@ -49,6 +52,9 @@
     <w:p/>
     <w:p>
       <w:r>
+        <w:rPr>
+          <w:noProof/>
+        </w:rPr>
         <w:drawing>
           <wp:inline distT="0" distB="0" distL="0" distR="0" wp14:anchorId="1253897C" wp14:editId="3CC25A26">
             <wp:extent cx="5943600" cy="3094355"/>
@@ -84,6 +90,71 @@
             </a:graphic>
           </wp:inline>
         </w:drawing>
+      </w:r>
+    </w:p>
+    <w:p>
+      <w:r>
+        <w:lastRenderedPageBreak/>
+        <w:t>Testing with intentionally wrong sequence #’s sent from the client has the same effect.</w:t>
+      </w:r>
+    </w:p>
+    <w:p>
+      <w:r>
+        <w:t xml:space="preserve">The same thing happens when the ACK’s sent from the server are wrong as well. </w:t>
+      </w:r>
+    </w:p>
+    <w:p/>
+    <w:p>
+      <w:r>
+        <w:t>In all of these cases, the client has a predetermined amount of attempts (5) to send the packet with the sequence # the server expects and receive the acknowledgement it expects.</w:t>
+      </w:r>
+      <w:r>
+        <w:t xml:space="preserve"> A timeout triggers another attempt on the client’s side if the server doesn’t respond. If the server sends the wrong acknowledgement, the client intentionally waits for a timeout.</w:t>
+      </w:r>
+    </w:p>
+    <w:p/>
+    <w:p>
+      <w:r>
+        <w:drawing>
+          <wp:inline distT="0" distB="0" distL="0" distR="0" wp14:anchorId="3434AC3B" wp14:editId="0DCE876D">
+            <wp:extent cx="5943600" cy="5868670"/>
+            <wp:effectExtent l="0" t="0" r="0" b="0"/>
+            <wp:docPr id="447082840" name="Picture 1" descr="A screenshot of a computer program&#10;&#10;Description automatically generated"/>
+            <wp:cNvGraphicFramePr>
+              <a:graphicFrameLocks xmlns:a="http://schemas.openxmlformats.org/drawingml/2006/main" noChangeAspect="1"/>
+            </wp:cNvGraphicFramePr>
+            <a:graphic xmlns:a="http://schemas.openxmlformats.org/drawingml/2006/main">
+              <a:graphicData uri="http://schemas.openxmlformats.org/drawingml/2006/picture">
+                <pic:pic xmlns:pic="http://schemas.openxmlformats.org/drawingml/2006/picture">
+                  <pic:nvPicPr>
+                    <pic:cNvPr id="447082840" name="Picture 1" descr="A screenshot of a computer program&#10;&#10;Description automatically generated"/>
+                    <pic:cNvPicPr/>
+                  </pic:nvPicPr>
+                  <pic:blipFill>
+                    <a:blip r:embed="rId6"/>
+                    <a:stretch>
+                      <a:fillRect/>
+                    </a:stretch>
+                  </pic:blipFill>
+                  <pic:spPr>
+                    <a:xfrm>
+                      <a:off x="0" y="0"/>
+                      <a:ext cx="5943600" cy="5868670"/>
+                    </a:xfrm>
+                    <a:prstGeom prst="rect">
+                      <a:avLst/>
+                    </a:prstGeom>
+                  </pic:spPr>
+                </pic:pic>
+              </a:graphicData>
+            </a:graphic>
+          </wp:inline>
+        </w:drawing>
+      </w:r>
+    </w:p>
+    <w:p>
+      <w:r>
+        <w:t>(Here a “1” is appended to the sequence number)</w:t>
       </w:r>
     </w:p>
     <w:sectPr>

</xml_diff>